<commit_message>
Updating with HW1 HW2 and HW3
</commit_message>
<xml_diff>
--- a/homeworks/hw1/DerinGezginHW1.docx
+++ b/homeworks/hw1/DerinGezginHW1.docx
@@ -41,7 +41,7 @@
         <w:pStyle w:val="Date"/>
       </w:pPr>
       <w:r>
-        <w:t xml:space="preserve">2025-01-31</w:t>
+        <w:t xml:space="preserve">2025-02-04</w:t>
       </w:r>
     </w:p>
     <w:bookmarkStart w:id="20" w:name="problem-1"/>
@@ -706,7 +706,7 @@
         <w:pStyle w:val="FirstParagraph"/>
       </w:pPr>
       <w:r>
-        <w:t xml:space="preserve">This sequence generation function creates a sequence starting from 4 ending at 10 (both inclusive).</w:t>
+        <w:t xml:space="preserve">This sequence generation function creates a sequence starting from 4 ending at 10 (both inclusive). The first argument is our starting value, and the second argument is our ending value.</w:t>
       </w:r>
     </w:p>
     <w:p>
@@ -785,7 +785,7 @@
         <w:pStyle w:val="FirstParagraph"/>
       </w:pPr>
       <w:r>
-        <w:t xml:space="preserve">Similar to the previous example, this time we start from 4, end at 10 and generate this sequence with increments of 2.</w:t>
+        <w:t xml:space="preserve">Similar to the previous example, this time we start from 4, end at 10 and generate this sequence with increments of 2. The added third argument gives us the increments we are creating the vector with.</w:t>
       </w:r>
     </w:p>
     <w:p>
@@ -1610,7 +1610,7 @@
         <w:pStyle w:val="BodyText"/>
       </w:pPr>
       <w:r>
-        <w:t xml:space="preserve">From the output, we can see that none of the values are larger than 25.</w:t>
+        <w:t xml:space="preserve">From the output, we can see that only one of the values is larger than 25.</w:t>
       </w:r>
     </w:p>
     <w:bookmarkEnd w:id="20"/>
@@ -2161,7 +2161,7 @@
         <w:t xml:space="preserve"> </w:t>
       </w:r>
       <w:r>
-        <w:t xml:space="preserve">vector. The reverse function is called on this factor itself -rather than only the levels of it like the previous example- but just position of the items.</w:t>
+        <w:t xml:space="preserve">vector. The reverse function is called on this factor itself rather than only the levels of it like the previous example. It directly reverses the letters.</w:t>
       </w:r>
     </w:p>
     <w:p>
@@ -2169,25 +2169,22 @@
         <w:pStyle w:val="BodyText"/>
       </w:pPr>
       <w:r>
-        <w:t xml:space="preserve">We can see that</w:t>
-      </w:r>
-      <w:r>
-        <w:t xml:space="preserve"> </w:t>
-      </w:r>
-      <w:r>
-        <w:t xml:space="preserve">“</w:t>
-      </w:r>
-      <w:r>
+        <w:t xml:space="preserve">This would reverse the factor itself as we can see that</w:t>
+      </w:r>
+      <w:r>
+        <w:t xml:space="preserve"> </w:t>
+      </w:r>
+      <w:r>
+        <w:rPr>
+          <w:rStyle w:val="VerbatimChar"/>
+        </w:rPr>
         <w:t xml:space="preserve">a</w:t>
       </w:r>
       <w:r>
-        <w:t xml:space="preserve">”</w:t>
-      </w:r>
-      <w:r>
-        <w:t xml:space="preserve"> </w:t>
-      </w:r>
-      <w:r>
-        <w:t xml:space="preserve">is now correspond to 26 rather than 1, etc.</w:t>
+        <w:t xml:space="preserve"> </w:t>
+      </w:r>
+      <w:r>
+        <w:t xml:space="preserve">is now correspond to 26 rather than 1.</w:t>
       </w:r>
     </w:p>
     <w:p>
@@ -2902,6 +2899,14 @@
       </w:r>
       <w:r>
         <w:t xml:space="preserve">) and the labels of these levels are set to the full names of these weekdays.</w:t>
+      </w:r>
+    </w:p>
+    <w:p>
+      <w:pPr>
+        <w:pStyle w:val="BodyText"/>
+      </w:pPr>
+      <w:r>
+        <w:t xml:space="preserve">When we view the weekday_factor, we can see that we see the full names of the weekdays as they are the labels of this factor.</w:t>
       </w:r>
     </w:p>
     <w:p>
@@ -5310,7 +5315,7 @@
       </w:r>
     </w:p>
     <w:bookmarkEnd w:id="26"/>
-    <w:bookmarkStart w:id="27" w:name="project-problem"/>
+    <w:bookmarkStart w:id="52" w:name="project-problem"/>
     <w:p>
       <w:pPr>
         <w:pStyle w:val="Heading1"/>
@@ -5327,7 +5332,615 @@
         <w:t xml:space="preserve">Share your broad areas of interest, and some specific research questions of interest in these areas with me. Investigate the datasets available in your area(s) of interest. I have shared data resources on Moodle Share the potential datasets with me.</w:t>
       </w:r>
     </w:p>
-    <w:bookmarkEnd w:id="27"/>
+    <w:p>
+      <w:pPr>
+        <w:pStyle w:val="BodyText"/>
+      </w:pPr>
+      <w:r>
+        <w:t xml:space="preserve">During my research of different datasets, I found multiple dataset areas that interested me. In this part, I will share these areas of interest, a short description of why this area interested me, some sample datasets I found in these areas and my potential research questions.</w:t>
+      </w:r>
+    </w:p>
+    <w:bookmarkStart w:id="32" w:name="crime-data-analysis"/>
+    <w:p>
+      <w:pPr>
+        <w:pStyle w:val="Heading2"/>
+      </w:pPr>
+      <w:r>
+        <w:t xml:space="preserve">Crime Data Analysis</w:t>
+      </w:r>
+    </w:p>
+    <w:p>
+      <w:pPr>
+        <w:pStyle w:val="FirstParagraph"/>
+      </w:pPr>
+      <w:r>
+        <w:t xml:space="preserve">This is the first area I would like to work on. I think that there can be many different research questions on this topic. The datasets I found so far are mostly Year to Date so I have to look for more datasets for more long-range research questions.</w:t>
+      </w:r>
+    </w:p>
+    <w:bookmarkStart w:id="30" w:name="datasets-available"/>
+    <w:p>
+      <w:pPr>
+        <w:pStyle w:val="Heading3"/>
+      </w:pPr>
+      <w:r>
+        <w:t xml:space="preserve">Datasets Available</w:t>
+      </w:r>
+    </w:p>
+    <w:p>
+      <w:pPr>
+        <w:pStyle w:val="FirstParagraph"/>
+      </w:pPr>
+      <w:hyperlink r:id="rId27">
+        <w:r>
+          <w:rPr>
+            <w:rStyle w:val="Hyperlink"/>
+          </w:rPr>
+          <w:t xml:space="preserve">Los Angeles Crime Data</w:t>
+        </w:r>
+      </w:hyperlink>
+      <w:r>
+        <w:t xml:space="preserve"> </w:t>
+      </w:r>
+      <w:r>
+        <w:t xml:space="preserve">(2020-Present)</w:t>
+      </w:r>
+    </w:p>
+    <w:p>
+      <w:pPr>
+        <w:pStyle w:val="BodyText"/>
+      </w:pPr>
+      <w:hyperlink r:id="rId28">
+        <w:r>
+          <w:rPr>
+            <w:rStyle w:val="Hyperlink"/>
+          </w:rPr>
+          <w:t xml:space="preserve">NY Complaint Data</w:t>
+        </w:r>
+      </w:hyperlink>
+      <w:r>
+        <w:t xml:space="preserve"> </w:t>
+      </w:r>
+      <w:r>
+        <w:t xml:space="preserve">(Year to date)</w:t>
+      </w:r>
+    </w:p>
+    <w:p>
+      <w:pPr>
+        <w:pStyle w:val="BodyText"/>
+      </w:pPr>
+      <w:hyperlink r:id="rId29">
+        <w:r>
+          <w:rPr>
+            <w:rStyle w:val="Hyperlink"/>
+          </w:rPr>
+          <w:t xml:space="preserve">NYPD Arrest Data</w:t>
+        </w:r>
+      </w:hyperlink>
+      <w:r>
+        <w:t xml:space="preserve"> </w:t>
+      </w:r>
+      <w:r>
+        <w:t xml:space="preserve">(Year to date)</w:t>
+      </w:r>
+    </w:p>
+    <w:bookmarkEnd w:id="30"/>
+    <w:bookmarkStart w:id="31" w:name="possible-research-questions"/>
+    <w:p>
+      <w:pPr>
+        <w:pStyle w:val="Heading3"/>
+      </w:pPr>
+      <w:r>
+        <w:t xml:space="preserve">Possible Research Questions</w:t>
+      </w:r>
+    </w:p>
+    <w:p>
+      <w:pPr>
+        <w:numPr>
+          <w:ilvl w:val="0"/>
+          <w:numId w:val="1001"/>
+        </w:numPr>
+      </w:pPr>
+      <w:r>
+        <w:t xml:space="preserve">Which neighborhood in each city has the highest crime rate?</w:t>
+      </w:r>
+    </w:p>
+    <w:p>
+      <w:pPr>
+        <w:numPr>
+          <w:ilvl w:val="0"/>
+          <w:numId w:val="1001"/>
+        </w:numPr>
+      </w:pPr>
+      <w:r>
+        <w:t xml:space="preserve">Are certain types of crimes clustered in the same areas of the city?</w:t>
+      </w:r>
+    </w:p>
+    <w:p>
+      <w:pPr>
+        <w:numPr>
+          <w:ilvl w:val="0"/>
+          <w:numId w:val="1001"/>
+        </w:numPr>
+      </w:pPr>
+      <w:r>
+        <w:t xml:space="preserve">Does the crime rate / complaints have a timely pattern? (Specific days of the year/day of the week, etc.)</w:t>
+      </w:r>
+    </w:p>
+    <w:p>
+      <w:pPr>
+        <w:numPr>
+          <w:ilvl w:val="0"/>
+          <w:numId w:val="1001"/>
+        </w:numPr>
+      </w:pPr>
+      <w:r>
+        <w:t xml:space="preserve">COVID-19 restrictions and the crime rates.</w:t>
+      </w:r>
+    </w:p>
+    <w:p>
+      <w:r>
+        <w:pict>
+          <v:rect style="width:0;height:1.5pt" o:hralign="center" o:hrstd="t" o:hr="t"/>
+        </w:pict>
+      </w:r>
+    </w:p>
+    <w:bookmarkEnd w:id="31"/>
+    <w:bookmarkEnd w:id="32"/>
+    <w:bookmarkStart w:id="37" w:name="car-crash-data"/>
+    <w:p>
+      <w:pPr>
+        <w:pStyle w:val="Heading2"/>
+      </w:pPr>
+      <w:r>
+        <w:t xml:space="preserve">Car Crash Data</w:t>
+      </w:r>
+    </w:p>
+    <w:p>
+      <w:pPr>
+        <w:pStyle w:val="FirstParagraph"/>
+      </w:pPr>
+      <w:r>
+        <w:t xml:space="preserve">Similar to the crime data, this topic has the potential to be very interesting depending on the offerings of the dataset we use. There are many research questions that can be used.</w:t>
+      </w:r>
+    </w:p>
+    <w:bookmarkStart w:id="35" w:name="datasets-available-1"/>
+    <w:p>
+      <w:pPr>
+        <w:pStyle w:val="Heading3"/>
+      </w:pPr>
+      <w:r>
+        <w:t xml:space="preserve">Datasets Available</w:t>
+      </w:r>
+    </w:p>
+    <w:p>
+      <w:pPr>
+        <w:pStyle w:val="FirstParagraph"/>
+      </w:pPr>
+      <w:hyperlink r:id="rId33">
+        <w:r>
+          <w:rPr>
+            <w:rStyle w:val="Hyperlink"/>
+          </w:rPr>
+          <w:t xml:space="preserve">NY Car Crash Data</w:t>
+        </w:r>
+      </w:hyperlink>
+    </w:p>
+    <w:p>
+      <w:pPr>
+        <w:pStyle w:val="BodyText"/>
+      </w:pPr>
+      <w:hyperlink r:id="rId34">
+        <w:r>
+          <w:rPr>
+            <w:rStyle w:val="Hyperlink"/>
+          </w:rPr>
+          <w:t xml:space="preserve">IL, Chicago Car Crash Data</w:t>
+        </w:r>
+      </w:hyperlink>
+    </w:p>
+    <w:bookmarkEnd w:id="35"/>
+    <w:bookmarkStart w:id="36" w:name="possible-research-questions-1"/>
+    <w:p>
+      <w:pPr>
+        <w:pStyle w:val="Heading3"/>
+      </w:pPr>
+      <w:r>
+        <w:t xml:space="preserve">Possible Research Questions</w:t>
+      </w:r>
+    </w:p>
+    <w:p>
+      <w:pPr>
+        <w:numPr>
+          <w:ilvl w:val="0"/>
+          <w:numId w:val="1002"/>
+        </w:numPr>
+      </w:pPr>
+      <w:r>
+        <w:t xml:space="preserve">How do crash rates fluctuate in relation to time?</w:t>
+      </w:r>
+    </w:p>
+    <w:p>
+      <w:pPr>
+        <w:numPr>
+          <w:ilvl w:val="0"/>
+          <w:numId w:val="1002"/>
+        </w:numPr>
+      </w:pPr>
+      <w:r>
+        <w:t xml:space="preserve">Does major events affect the car-crash rates?</w:t>
+      </w:r>
+    </w:p>
+    <w:p>
+      <w:pPr>
+        <w:numPr>
+          <w:ilvl w:val="0"/>
+          <w:numId w:val="1002"/>
+        </w:numPr>
+      </w:pPr>
+      <w:r>
+        <w:t xml:space="preserve">Where are the top crash locations?</w:t>
+      </w:r>
+    </w:p>
+    <w:p>
+      <w:pPr>
+        <w:numPr>
+          <w:ilvl w:val="0"/>
+          <w:numId w:val="1002"/>
+        </w:numPr>
+      </w:pPr>
+      <w:r>
+        <w:t xml:space="preserve">Investigating if the crashes are more because of driver-related reasons or external reasons</w:t>
+      </w:r>
+    </w:p>
+    <w:p>
+      <w:r>
+        <w:pict>
+          <v:rect style="width:0;height:1.5pt" o:hralign="center" o:hrstd="t" o:hr="t"/>
+        </w:pict>
+      </w:r>
+    </w:p>
+    <w:bookmarkEnd w:id="36"/>
+    <w:bookmarkEnd w:id="37"/>
+    <w:bookmarkStart w:id="43" w:name="traffic-stops-data"/>
+    <w:p>
+      <w:pPr>
+        <w:pStyle w:val="Heading2"/>
+      </w:pPr>
+      <w:r>
+        <w:t xml:space="preserve">Traffic Stops Data</w:t>
+      </w:r>
+    </w:p>
+    <w:p>
+      <w:pPr>
+        <w:pStyle w:val="FirstParagraph"/>
+      </w:pPr>
+      <w:r>
+        <w:t xml:space="preserve">This is another area I would like to work on during the semester. In my opinion this is the most fun topic as there is immense amount of data offerings.</w:t>
+      </w:r>
+    </w:p>
+    <w:p>
+      <w:pPr>
+        <w:pStyle w:val="BodyText"/>
+      </w:pPr>
+      <w:r>
+        <w:t xml:space="preserve">If I choose this project, at the later phases, we can even associate data from this project with the car crash data to have interesting visual elements.</w:t>
+      </w:r>
+    </w:p>
+    <w:bookmarkStart w:id="41" w:name="datasets-available-2"/>
+    <w:p>
+      <w:pPr>
+        <w:pStyle w:val="Heading3"/>
+      </w:pPr>
+      <w:r>
+        <w:t xml:space="preserve">Datasets Available</w:t>
+      </w:r>
+    </w:p>
+    <w:p>
+      <w:pPr>
+        <w:pStyle w:val="FirstParagraph"/>
+      </w:pPr>
+      <w:hyperlink r:id="rId38">
+        <w:r>
+          <w:rPr>
+            <w:rStyle w:val="Hyperlink"/>
+          </w:rPr>
+          <w:t xml:space="preserve">Traffic stop data in Connecticut</w:t>
+        </w:r>
+      </w:hyperlink>
+    </w:p>
+    <w:p>
+      <w:pPr>
+        <w:pStyle w:val="BodyText"/>
+      </w:pPr>
+      <w:hyperlink r:id="rId39">
+        <w:r>
+          <w:rPr>
+            <w:rStyle w:val="Hyperlink"/>
+          </w:rPr>
+          <w:t xml:space="preserve">Stanford Open Policing Project</w:t>
+        </w:r>
+      </w:hyperlink>
+      <w:r>
+        <w:t xml:space="preserve"> </w:t>
+      </w:r>
+      <w:r>
+        <w:t xml:space="preserve">(Traffic stops data from all around the USA)</w:t>
+      </w:r>
+    </w:p>
+    <w:p>
+      <w:pPr>
+        <w:pStyle w:val="BodyText"/>
+      </w:pPr>
+      <w:hyperlink r:id="rId40">
+        <w:r>
+          <w:rPr>
+            <w:rStyle w:val="Hyperlink"/>
+          </w:rPr>
+          <w:t xml:space="preserve">Washington DC traffic stops data</w:t>
+        </w:r>
+      </w:hyperlink>
+    </w:p>
+    <w:bookmarkEnd w:id="41"/>
+    <w:bookmarkStart w:id="42" w:name="possible-research-questions-2"/>
+    <w:p>
+      <w:pPr>
+        <w:pStyle w:val="Heading3"/>
+      </w:pPr>
+      <w:r>
+        <w:t xml:space="preserve">Possible Research Questions</w:t>
+      </w:r>
+    </w:p>
+    <w:p>
+      <w:pPr>
+        <w:numPr>
+          <w:ilvl w:val="0"/>
+          <w:numId w:val="1003"/>
+        </w:numPr>
+      </w:pPr>
+      <w:r>
+        <w:t xml:space="preserve">How do traffic stop rates vary by driver demographic characteristics?</w:t>
+      </w:r>
+    </w:p>
+    <w:p>
+      <w:pPr>
+        <w:numPr>
+          <w:ilvl w:val="0"/>
+          <w:numId w:val="1003"/>
+        </w:numPr>
+      </w:pPr>
+      <w:r>
+        <w:t xml:space="preserve">How do traffic stop frequencies and outcomes vary by the time factor?</w:t>
+      </w:r>
+    </w:p>
+    <w:p>
+      <w:pPr>
+        <w:numPr>
+          <w:ilvl w:val="0"/>
+          <w:numId w:val="1003"/>
+        </w:numPr>
+      </w:pPr>
+      <w:r>
+        <w:t xml:space="preserve">Which types of violations are most likely to result in more severe outcomes (arrest, vehicle searches, warrants, etc.)?</w:t>
+      </w:r>
+    </w:p>
+    <w:p>
+      <w:pPr>
+        <w:numPr>
+          <w:ilvl w:val="0"/>
+          <w:numId w:val="1003"/>
+        </w:numPr>
+      </w:pPr>
+      <w:r>
+        <w:t xml:space="preserve">Comparing the traffic stop statistics between multiple states.</w:t>
+      </w:r>
+    </w:p>
+    <w:p>
+      <w:r>
+        <w:pict>
+          <v:rect style="width:0;height:1.5pt" o:hralign="center" o:hrstd="t" o:hr="t"/>
+        </w:pict>
+      </w:r>
+    </w:p>
+    <w:bookmarkEnd w:id="42"/>
+    <w:bookmarkEnd w:id="43"/>
+    <w:bookmarkStart w:id="51" w:name="amazon-product-reviews"/>
+    <w:p>
+      <w:pPr>
+        <w:pStyle w:val="Heading2"/>
+      </w:pPr>
+      <w:r>
+        <w:t xml:space="preserve">Amazon Product Reviews</w:t>
+      </w:r>
+    </w:p>
+    <w:p>
+      <w:pPr>
+        <w:pStyle w:val="FirstParagraph"/>
+      </w:pPr>
+      <w:r>
+        <w:t xml:space="preserve">In this last category, I have extremely large datasets of Amazon Reviews including many important information about the reviewed products. I think that it can give important insights about the product categories, public opinion about a general category, etc.</w:t>
+      </w:r>
+    </w:p>
+    <w:bookmarkStart w:id="49" w:name="datasets-available-3"/>
+    <w:p>
+      <w:pPr>
+        <w:pStyle w:val="Heading3"/>
+      </w:pPr>
+      <w:r>
+        <w:t xml:space="preserve">Datasets Available</w:t>
+      </w:r>
+    </w:p>
+    <w:p>
+      <w:pPr>
+        <w:pStyle w:val="FirstParagraph"/>
+      </w:pPr>
+      <w:hyperlink r:id="rId44">
+        <w:r>
+          <w:rPr>
+            <w:rStyle w:val="Hyperlink"/>
+          </w:rPr>
+          <w:t xml:space="preserve">2013 Amazon Product Reviews</w:t>
+        </w:r>
+      </w:hyperlink>
+      <w:r>
+        <w:t xml:space="preserve"> </w:t>
+      </w:r>
+      <w:r>
+        <w:t xml:space="preserve">(34.69M Reviews in Total)</w:t>
+      </w:r>
+    </w:p>
+    <w:p>
+      <w:pPr>
+        <w:pStyle w:val="BodyText"/>
+      </w:pPr>
+      <w:hyperlink r:id="rId45">
+        <w:r>
+          <w:rPr>
+            <w:rStyle w:val="Hyperlink"/>
+          </w:rPr>
+          <w:t xml:space="preserve">2014 Amazon Product Reviews</w:t>
+        </w:r>
+      </w:hyperlink>
+      <w:r>
+        <w:t xml:space="preserve"> </w:t>
+      </w:r>
+      <w:r>
+        <w:t xml:space="preserve">(82.83M Reviews in Total)</w:t>
+      </w:r>
+    </w:p>
+    <w:p>
+      <w:pPr>
+        <w:pStyle w:val="BodyText"/>
+      </w:pPr>
+      <w:hyperlink r:id="rId46">
+        <w:r>
+          <w:rPr>
+            <w:rStyle w:val="Hyperlink"/>
+          </w:rPr>
+          <w:t xml:space="preserve">2018 Amazon Product Reviews</w:t>
+        </w:r>
+      </w:hyperlink>
+      <w:r>
+        <w:t xml:space="preserve"> </w:t>
+      </w:r>
+      <w:r>
+        <w:t xml:space="preserve">(233.1M Reviews in Total)</w:t>
+      </w:r>
+    </w:p>
+    <w:p>
+      <w:pPr>
+        <w:pStyle w:val="BodyText"/>
+      </w:pPr>
+      <w:hyperlink r:id="rId47">
+        <w:r>
+          <w:rPr>
+            <w:rStyle w:val="Hyperlink"/>
+          </w:rPr>
+          <w:t xml:space="preserve">2023 Amazon Product Reviews</w:t>
+        </w:r>
+      </w:hyperlink>
+      <w:r>
+        <w:t xml:space="preserve"> </w:t>
+      </w:r>
+      <w:r>
+        <w:t xml:space="preserve">(571.54M Reviews in Total)</w:t>
+      </w:r>
+    </w:p>
+    <w:p>
+      <w:pPr>
+        <w:pStyle w:val="BodyText"/>
+      </w:pPr>
+      <w:r>
+        <w:t xml:space="preserve">All these four datasets start from May 1996</w:t>
+      </w:r>
+    </w:p>
+    <w:p>
+      <w:pPr>
+        <w:pStyle w:val="BodyText"/>
+      </w:pPr>
+      <w:hyperlink r:id="rId48">
+        <w:r>
+          <w:rPr>
+            <w:rStyle w:val="Hyperlink"/>
+          </w:rPr>
+          <w:t xml:space="preserve">Amazon Customer Review</w:t>
+        </w:r>
+      </w:hyperlink>
+      <w:r>
+        <w:t xml:space="preserve"> </w:t>
+      </w:r>
+      <w:r>
+        <w:t xml:space="preserve">(Specific Products)</w:t>
+      </w:r>
+    </w:p>
+    <w:bookmarkEnd w:id="49"/>
+    <w:bookmarkStart w:id="50" w:name="possible-research-questions-3"/>
+    <w:p>
+      <w:pPr>
+        <w:pStyle w:val="Heading3"/>
+      </w:pPr>
+      <w:r>
+        <w:t xml:space="preserve">Possible Research Questions</w:t>
+      </w:r>
+    </w:p>
+    <w:p>
+      <w:pPr>
+        <w:numPr>
+          <w:ilvl w:val="0"/>
+          <w:numId w:val="1004"/>
+        </w:numPr>
+      </w:pPr>
+      <w:r>
+        <w:t xml:space="preserve">How have average ratings changed over time?</w:t>
+      </w:r>
+    </w:p>
+    <w:p>
+      <w:pPr>
+        <w:numPr>
+          <w:ilvl w:val="0"/>
+          <w:numId w:val="1004"/>
+        </w:numPr>
+      </w:pPr>
+      <w:r>
+        <w:t xml:space="preserve">Relationship between the big events (2008 crisis, COVID-19) and the review frequency, score, etc.</w:t>
+      </w:r>
+    </w:p>
+    <w:p>
+      <w:pPr>
+        <w:numPr>
+          <w:ilvl w:val="0"/>
+          <w:numId w:val="1004"/>
+        </w:numPr>
+      </w:pPr>
+      <w:r>
+        <w:t xml:space="preserve">Which product categories has the most ratings / highest ratings / highest variance in ratings?</w:t>
+      </w:r>
+    </w:p>
+    <w:p>
+      <w:r>
+        <w:pict>
+          <v:rect style="width:0;height:1.5pt" o:hralign="center" o:hrstd="t" o:hr="t"/>
+        </w:pict>
+      </w:r>
+    </w:p>
+    <w:p>
+      <w:pPr>
+        <w:pStyle w:val="FirstParagraph"/>
+      </w:pPr>
+      <w:r>
+        <w:t xml:space="preserve">As I mentioned, among all these areas, the traffic stops data interested me the most. I think that the Stanford Police Dataset is a very strong data source I can use during my semester-long project. The dataset includes many interesting information about specific attributes of a traffic (or pedestrian) stop including the date&amp;time of the stop, the demographics of the person stopped, the reason and the outcome of the stop. Depending on how extended I would like to make the project, I can compare two counties in the same state or in different states. I think that this dataset has a huge potential of telling many stories depending on my research questions.</w:t>
+      </w:r>
+    </w:p>
+    <w:p>
+      <w:pPr>
+        <w:pStyle w:val="BodyText"/>
+      </w:pPr>
+      <w:r>
+        <w:t xml:space="preserve">I wanted to include these other areas interested me as a backup plan if my project does not go as planned due to restrictions in the dataset, etc.</w:t>
+      </w:r>
+    </w:p>
+    <w:bookmarkEnd w:id="50"/>
+    <w:bookmarkEnd w:id="51"/>
+    <w:bookmarkEnd w:id="52"/>
     <w:sectPr/>
   </w:body>
 </w:document>
@@ -5434,8 +6047,123 @@
       </w:pPr>
     </w:lvl>
   </w:abstractNum>
+  <w:abstractNum w:abstractNumId="991">
+    <w:nsid w:val="0000A991"/>
+    <w:multiLevelType w:val="multilevel"/>
+    <w:lvl w:ilvl="0">
+      <w:numFmt w:val="bullet"/>
+      <w:lvlText w:val=""/>
+      <w:lvlJc w:val="left"/>
+      <w:pPr>
+        <w:ind w:left="720" w:hanging="360"/>
+      </w:pPr>
+      <w:rPr>
+        <w:rFonts w:ascii="Symbol" w:hAnsi="Symbol" w:cs="Symbol" w:hint="default"/>
+      </w:rPr>
+    </w:lvl>
+    <w:lvl w:ilvl="1">
+      <w:numFmt w:val="bullet"/>
+      <w:lvlText w:val="o"/>
+      <w:lvlJc w:val="left"/>
+      <w:pPr>
+        <w:ind w:left="1440" w:hanging="360"/>
+      </w:pPr>
+      <w:rPr>
+        <w:rFonts w:ascii="Courier New" w:hAnsi="Courier New" w:cs="Courier New" w:hint="default"/>
+      </w:rPr>
+    </w:lvl>
+    <w:lvl w:ilvl="2">
+      <w:numFmt w:val="bullet"/>
+      <w:lvlText w:val=""/>
+      <w:lvlJc w:val="left"/>
+      <w:pPr>
+        <w:ind w:left="2160" w:hanging="360"/>
+      </w:pPr>
+      <w:rPr>
+        <w:rFonts w:ascii="Wingdings" w:hAnsi="Wingdings" w:cs="Wingdings" w:hint="default"/>
+      </w:rPr>
+    </w:lvl>
+    <w:lvl w:ilvl="3">
+      <w:numFmt w:val="bullet"/>
+      <w:lvlText w:val=""/>
+      <w:lvlJc w:val="left"/>
+      <w:pPr>
+        <w:ind w:left="2880" w:hanging="360"/>
+      </w:pPr>
+      <w:rPr>
+        <w:rFonts w:ascii="Symbol" w:hAnsi="Symbol" w:cs="Symbol" w:hint="default"/>
+      </w:rPr>
+    </w:lvl>
+    <w:lvl w:ilvl="4">
+      <w:numFmt w:val="bullet"/>
+      <w:lvlText w:val="o"/>
+      <w:lvlJc w:val="left"/>
+      <w:pPr>
+        <w:ind w:left="3600" w:hanging="360"/>
+      </w:pPr>
+      <w:rPr>
+        <w:rFonts w:ascii="Courier New" w:hAnsi="Courier New" w:cs="Courier New" w:hint="default"/>
+      </w:rPr>
+    </w:lvl>
+    <w:lvl w:ilvl="5">
+      <w:numFmt w:val="bullet"/>
+      <w:lvlText w:val=""/>
+      <w:lvlJc w:val="left"/>
+      <w:pPr>
+        <w:ind w:left="4320" w:hanging="360"/>
+      </w:pPr>
+      <w:rPr>
+        <w:rFonts w:ascii="Wingdings" w:hAnsi="Wingdings" w:cs="Wingdings" w:hint="default"/>
+      </w:rPr>
+    </w:lvl>
+    <w:lvl w:ilvl="6">
+      <w:numFmt w:val="bullet"/>
+      <w:lvlText w:val=""/>
+      <w:lvlJc w:val="left"/>
+      <w:pPr>
+        <w:ind w:left="5040" w:hanging="360"/>
+      </w:pPr>
+      <w:rPr>
+        <w:rFonts w:ascii="Symbol" w:hAnsi="Symbol" w:cs="Symbol" w:hint="default"/>
+      </w:rPr>
+    </w:lvl>
+    <w:lvl w:ilvl="7">
+      <w:numFmt w:val="bullet"/>
+      <w:lvlText w:val="o"/>
+      <w:lvlJc w:val="left"/>
+      <w:pPr>
+        <w:ind w:left="5760" w:hanging="360"/>
+      </w:pPr>
+      <w:rPr>
+        <w:rFonts w:ascii="Courier New" w:hAnsi="Courier New" w:cs="Courier New" w:hint="default"/>
+      </w:rPr>
+    </w:lvl>
+    <w:lvl w:ilvl="8">
+      <w:numFmt w:val="bullet"/>
+      <w:lvlText w:val=""/>
+      <w:lvlJc w:val="left"/>
+      <w:pPr>
+        <w:ind w:left="6480" w:hanging="360"/>
+      </w:pPr>
+      <w:rPr>
+        <w:rFonts w:ascii="Wingdings" w:hAnsi="Wingdings" w:cs="Wingdings" w:hint="default"/>
+      </w:rPr>
+    </w:lvl>
+  </w:abstractNum>
   <w:num w:numId="1000">
     <w:abstractNumId w:val="990"/>
+  </w:num>
+  <w:num w:numId="1001">
+    <w:abstractNumId w:val="991"/>
+  </w:num>
+  <w:num w:numId="1002">
+    <w:abstractNumId w:val="991"/>
+  </w:num>
+  <w:num w:numId="1003">
+    <w:abstractNumId w:val="991"/>
+  </w:num>
+  <w:num w:numId="1004">
+    <w:abstractNumId w:val="991"/>
   </w:num>
 </w:numbering>
 </file>

</xml_diff>